<commit_message>
segundo commit. Se ha añadido el diagrama UML del proyecto
</commit_message>
<xml_diff>
--- a/JuegoMe.docx
+++ b/JuegoMe.docx
@@ -1543,9 +1543,11 @@
             <w:pPr>
               <w:jc w:val="center"/>
             </w:pPr>
+            <w:bookmarkStart w:id="0" w:name="_GoBack"/>
             <w:r>
               <w:t>Granjero</w:t>
             </w:r>
+            <w:bookmarkEnd w:id="0"/>
           </w:p>
         </w:tc>
         <w:tc>
@@ -2783,25 +2785,7 @@
               <w:jc w:val="center"/>
             </w:pPr>
             <w:r>
-              <w:t>Juego</w:t>
-            </w:r>
-            <w:r>
-              <w:t xml:space="preserve">, </w:t>
-            </w:r>
-            <w:r>
-              <w:t>Usuario</w:t>
-            </w:r>
-            <w:r>
-              <w:t xml:space="preserve">, </w:t>
-            </w:r>
-            <w:r>
-              <w:t>Motor</w:t>
-            </w:r>
-            <w:r>
-              <w:t xml:space="preserve">, </w:t>
-            </w:r>
-            <w:r>
-              <w:t>Condiciones del juego</w:t>
+              <w:t>Juego, Usuario, Motor, Condiciones del juego</w:t>
             </w:r>
           </w:p>
         </w:tc>
@@ -2835,6 +2819,9 @@
             </w:pPr>
             <w:r>
               <w:t>Decisiones</w:t>
+            </w:r>
+            <w:r>
+              <w:t>,militares</w:t>
             </w:r>
           </w:p>
         </w:tc>
@@ -3152,8 +3139,6 @@
         <w:ind w:firstLine="708"/>
         <w:jc w:val="both"/>
       </w:pPr>
-      <w:bookmarkStart w:id="0" w:name="_GoBack"/>
-      <w:bookmarkEnd w:id="0"/>
     </w:p>
     <w:tbl>
       <w:tblPr>

</xml_diff>